<commit_message>
(actualizacion) cambio de nombre a grafico en entrega
</commit_message>
<xml_diff>
--- a/LauraEspinosa_CarlosJaramillo_PDD_T1.docx
+++ b/LauraEspinosa_CarlosJaramillo_PDD_T1.docx
@@ -474,7 +474,7 @@
           <v:shape id="_x0000_i1025" type="#_x0000_t75" style="width:76pt;height:49.2pt" o:ole="">
             <v:imagedata r:id="rId7" o:title=""/>
           </v:shape>
-          <o:OLEObject Type="Embed" ProgID="Package" ShapeID="_x0000_i1025" DrawAspect="Icon" ObjectID="_1776447972" r:id="rId8"/>
+          <o:OLEObject Type="Embed" ProgID="Package" ShapeID="_x0000_i1025" DrawAspect="Icon" ObjectID="_1776448252" r:id="rId8"/>
         </w:object>
       </w:r>
     </w:p>
@@ -1055,7 +1055,7 @@
           <v:shape id="_x0000_i1026" type="#_x0000_t75" style="width:76pt;height:49.2pt" o:ole="">
             <v:imagedata r:id="rId9" o:title=""/>
           </v:shape>
-          <o:OLEObject Type="Embed" ProgID="Package" ShapeID="_x0000_i1026" DrawAspect="Icon" ObjectID="_1776447973" r:id="rId10"/>
+          <o:OLEObject Type="Embed" ProgID="Package" ShapeID="_x0000_i1026" DrawAspect="Icon" ObjectID="_1776448253" r:id="rId10"/>
         </w:object>
       </w:r>
     </w:p>
@@ -1644,10 +1644,10 @@
           <w:noProof/>
         </w:rPr>
         <w:drawing>
-          <wp:inline distT="0" distB="0" distL="0" distR="0" wp14:anchorId="3989C513" wp14:editId="31975E5F">
-            <wp:extent cx="2700655" cy="1637030"/>
-            <wp:effectExtent l="0" t="0" r="4445" b="1270"/>
-            <wp:docPr id="1666273895" name="Imagen 1"/>
+          <wp:inline distT="0" distB="0" distL="0" distR="0" wp14:anchorId="02E5CE8C" wp14:editId="7AA5AFE6">
+            <wp:extent cx="2700655" cy="1624330"/>
+            <wp:effectExtent l="0" t="0" r="4445" b="0"/>
+            <wp:docPr id="262053118" name="Imagen 1"/>
             <wp:cNvGraphicFramePr>
               <a:graphicFrameLocks xmlns:a="http://schemas.openxmlformats.org/drawingml/2006/main" noChangeAspect="1"/>
             </wp:cNvGraphicFramePr>
@@ -1655,7 +1655,7 @@
               <a:graphicData uri="http://schemas.openxmlformats.org/drawingml/2006/picture">
                 <pic:pic xmlns:pic="http://schemas.openxmlformats.org/drawingml/2006/picture">
                   <pic:nvPicPr>
-                    <pic:cNvPr id="1666273895" name=""/>
+                    <pic:cNvPr id="262053118" name=""/>
                     <pic:cNvPicPr/>
                   </pic:nvPicPr>
                   <pic:blipFill>
@@ -1667,7 +1667,7 @@
                   <pic:spPr>
                     <a:xfrm>
                       <a:off x="0" y="0"/>
-                      <a:ext cx="2700655" cy="1637030"/>
+                      <a:ext cx="2700655" cy="1624330"/>
                     </a:xfrm>
                     <a:prstGeom prst="rect">
                       <a:avLst/>
@@ -1719,11 +1719,11 @@
         <w:spacing w:after="0" w:line="220" w:lineRule="atLeast"/>
       </w:pPr>
       <w:r>
-        <w:object w:dxaOrig="1520" w:dyaOrig="985" w14:anchorId="2A185F44">
-          <v:shape id="_x0000_i1029" type="#_x0000_t75" style="width:76pt;height:49.2pt" o:ole="">
+        <w:object w:dxaOrig="1520" w:dyaOrig="985" w14:anchorId="17A1A07A">
+          <v:shape id="_x0000_i1027" type="#_x0000_t75" style="width:76pt;height:49.2pt" o:ole="">
             <v:imagedata r:id="rId12" o:title=""/>
           </v:shape>
-          <o:OLEObject Type="Embed" ProgID="Package" ShapeID="_x0000_i1029" DrawAspect="Icon" ObjectID="_1776447974" r:id="rId13"/>
+          <o:OLEObject Type="Embed" ProgID="Package" ShapeID="_x0000_i1027" DrawAspect="Icon" ObjectID="_1776448254" r:id="rId13"/>
         </w:object>
       </w:r>
     </w:p>

</xml_diff>